<commit_message>
Atualizando documentos e criação dos slides
</commit_message>
<xml_diff>
--- a/material_de_apoio/lista_exercicios_ESCURA.docx
+++ b/material_de_apoio/lista_exercicios_ESCURA.docx
@@ -480,7 +480,6 @@
             <w:fldChar w:fldCharType="separate"/>
           </w:r>
           <w:bookmarkStart w:id="0" w:name="_GoBack"/>
-          <w:bookmarkEnd w:id="0"/>
           <w:r>
             <w:rPr>
               <w:rStyle w:val="Hyperlink"/>
@@ -499,7 +498,7 @@
             <w:rPr>
               <w:noProof/>
             </w:rPr>
-            <w:instrText>HYPERLINK \l "_Toc126316514"</w:instrText>
+            <w:instrText>HYPERLINK \l "_Toc126317502"</w:instrText>
           </w:r>
           <w:r>
             <w:rPr>
@@ -547,7 +546,7 @@
               <w:noProof/>
               <w:webHidden/>
             </w:rPr>
-            <w:instrText xml:space="preserve"> PAGEREF _Toc126316514 \h </w:instrText>
+            <w:instrText xml:space="preserve"> PAGEREF _Toc126317502 \h </w:instrText>
           </w:r>
           <w:r>
             <w:rPr>
@@ -584,6 +583,7 @@
             <w:fldChar w:fldCharType="end"/>
           </w:r>
         </w:p>
+        <w:bookmarkEnd w:id="0"/>
         <w:p>
           <w:pPr>
             <w:pStyle w:val="Sumrio1"/>
@@ -598,13 +598,130 @@
               <w:lang w:eastAsia="pt-BR"/>
             </w:rPr>
           </w:pPr>
-          <w:hyperlink w:anchor="_Toc126316515" w:history="1">
+          <w:r>
+            <w:rPr>
+              <w:rStyle w:val="Hyperlink"/>
+              <w:noProof/>
+            </w:rPr>
+            <w:fldChar w:fldCharType="begin"/>
+          </w:r>
+          <w:r>
+            <w:rPr>
+              <w:rStyle w:val="Hyperlink"/>
+              <w:noProof/>
+            </w:rPr>
+            <w:instrText xml:space="preserve"> </w:instrText>
+          </w:r>
+          <w:r>
+            <w:rPr>
+              <w:noProof/>
+            </w:rPr>
+            <w:instrText>HYPERLINK \l "_Toc126317503"</w:instrText>
+          </w:r>
+          <w:r>
+            <w:rPr>
+              <w:rStyle w:val="Hyperlink"/>
+              <w:noProof/>
+            </w:rPr>
+            <w:instrText xml:space="preserve"> </w:instrText>
+          </w:r>
+          <w:r>
+            <w:rPr>
+              <w:rStyle w:val="Hyperlink"/>
+              <w:noProof/>
+            </w:rPr>
+          </w:r>
+          <w:r>
+            <w:rPr>
+              <w:rStyle w:val="Hyperlink"/>
+              <w:noProof/>
+            </w:rPr>
+            <w:fldChar w:fldCharType="separate"/>
+          </w:r>
+          <w:r>
+            <w:rPr>
+              <w:rStyle w:val="Hyperlink"/>
+              <w:noProof/>
+            </w:rPr>
+            <w:t>Fundamentação teórica</w:t>
+          </w:r>
+          <w:r>
+            <w:rPr>
+              <w:noProof/>
+              <w:webHidden/>
+            </w:rPr>
+            <w:tab/>
+          </w:r>
+          <w:r>
+            <w:rPr>
+              <w:noProof/>
+              <w:webHidden/>
+            </w:rPr>
+            <w:fldChar w:fldCharType="begin"/>
+          </w:r>
+          <w:r>
+            <w:rPr>
+              <w:noProof/>
+              <w:webHidden/>
+            </w:rPr>
+            <w:instrText xml:space="preserve"> PAGEREF _Toc126317503 \h </w:instrText>
+          </w:r>
+          <w:r>
+            <w:rPr>
+              <w:noProof/>
+              <w:webHidden/>
+            </w:rPr>
+          </w:r>
+          <w:r>
+            <w:rPr>
+              <w:noProof/>
+              <w:webHidden/>
+            </w:rPr>
+            <w:fldChar w:fldCharType="separate"/>
+          </w:r>
+          <w:r>
+            <w:rPr>
+              <w:noProof/>
+              <w:webHidden/>
+            </w:rPr>
+            <w:t>3</w:t>
+          </w:r>
+          <w:r>
+            <w:rPr>
+              <w:noProof/>
+              <w:webHidden/>
+            </w:rPr>
+            <w:fldChar w:fldCharType="end"/>
+          </w:r>
+          <w:r>
+            <w:rPr>
+              <w:rStyle w:val="Hyperlink"/>
+              <w:noProof/>
+            </w:rPr>
+            <w:fldChar w:fldCharType="end"/>
+          </w:r>
+        </w:p>
+        <w:p>
+          <w:pPr>
+            <w:pStyle w:val="Sumrio2"/>
+            <w:tabs>
+              <w:tab w:val="right" w:leader="dot" w:pos="10480"/>
+            </w:tabs>
+            <w:rPr>
+              <w:rFonts w:asciiTheme="minorHAnsi" w:eastAsiaTheme="minorEastAsia" w:hAnsiTheme="minorHAnsi"/>
+              <w:noProof/>
+              <w:color w:val="auto"/>
+              <w:sz w:val="22"/>
+              <w:lang w:eastAsia="pt-BR"/>
+            </w:rPr>
+          </w:pPr>
+          <w:hyperlink w:anchor="_Toc126317504" w:history="1">
             <w:r>
               <w:rPr>
                 <w:rStyle w:val="Hyperlink"/>
                 <w:noProof/>
               </w:rPr>
-              <w:t>Fundamentação teórica</w:t>
+              <w:t>Variáveis</w:t>
             </w:r>
             <w:r>
               <w:rPr>
@@ -625,7 +742,7 @@
                 <w:noProof/>
                 <w:webHidden/>
               </w:rPr>
-              <w:instrText xml:space="preserve"> PAGEREF _Toc126316515 \h </w:instrText>
+              <w:instrText xml:space="preserve"> PAGEREF _Toc126317504 \h </w:instrText>
             </w:r>
             <w:r>
               <w:rPr>
@@ -670,13 +787,13 @@
               <w:lang w:eastAsia="pt-BR"/>
             </w:rPr>
           </w:pPr>
-          <w:hyperlink w:anchor="_Toc126316516" w:history="1">
+          <w:hyperlink w:anchor="_Toc126317505" w:history="1">
             <w:r>
               <w:rPr>
                 <w:rStyle w:val="Hyperlink"/>
                 <w:noProof/>
               </w:rPr>
-              <w:t>Variáveis</w:t>
+              <w:t>Operadores de atribuição</w:t>
             </w:r>
             <w:r>
               <w:rPr>
@@ -697,7 +814,7 @@
                 <w:noProof/>
                 <w:webHidden/>
               </w:rPr>
-              <w:instrText xml:space="preserve"> PAGEREF _Toc126316516 \h </w:instrText>
+              <w:instrText xml:space="preserve"> PAGEREF _Toc126317505 \h </w:instrText>
             </w:r>
             <w:r>
               <w:rPr>
@@ -742,79 +859,7 @@
               <w:lang w:eastAsia="pt-BR"/>
             </w:rPr>
           </w:pPr>
-          <w:hyperlink w:anchor="_Toc126316517" w:history="1">
-            <w:r>
-              <w:rPr>
-                <w:rStyle w:val="Hyperlink"/>
-                <w:noProof/>
-              </w:rPr>
-              <w:t>Operadores de atribuição</w:t>
-            </w:r>
-            <w:r>
-              <w:rPr>
-                <w:noProof/>
-                <w:webHidden/>
-              </w:rPr>
-              <w:tab/>
-            </w:r>
-            <w:r>
-              <w:rPr>
-                <w:noProof/>
-                <w:webHidden/>
-              </w:rPr>
-              <w:fldChar w:fldCharType="begin"/>
-            </w:r>
-            <w:r>
-              <w:rPr>
-                <w:noProof/>
-                <w:webHidden/>
-              </w:rPr>
-              <w:instrText xml:space="preserve"> PAGEREF _Toc126316517 \h </w:instrText>
-            </w:r>
-            <w:r>
-              <w:rPr>
-                <w:noProof/>
-                <w:webHidden/>
-              </w:rPr>
-            </w:r>
-            <w:r>
-              <w:rPr>
-                <w:noProof/>
-                <w:webHidden/>
-              </w:rPr>
-              <w:fldChar w:fldCharType="separate"/>
-            </w:r>
-            <w:r>
-              <w:rPr>
-                <w:noProof/>
-                <w:webHidden/>
-              </w:rPr>
-              <w:t>3</w:t>
-            </w:r>
-            <w:r>
-              <w:rPr>
-                <w:noProof/>
-                <w:webHidden/>
-              </w:rPr>
-              <w:fldChar w:fldCharType="end"/>
-            </w:r>
-          </w:hyperlink>
-        </w:p>
-        <w:p>
-          <w:pPr>
-            <w:pStyle w:val="Sumrio2"/>
-            <w:tabs>
-              <w:tab w:val="right" w:leader="dot" w:pos="10480"/>
-            </w:tabs>
-            <w:rPr>
-              <w:rFonts w:asciiTheme="minorHAnsi" w:eastAsiaTheme="minorEastAsia" w:hAnsiTheme="minorHAnsi"/>
-              <w:noProof/>
-              <w:color w:val="auto"/>
-              <w:sz w:val="22"/>
-              <w:lang w:eastAsia="pt-BR"/>
-            </w:rPr>
-          </w:pPr>
-          <w:hyperlink w:anchor="_Toc126316518" w:history="1">
+          <w:hyperlink w:anchor="_Toc126317506" w:history="1">
             <w:r>
               <w:rPr>
                 <w:rStyle w:val="Hyperlink"/>
@@ -841,7 +886,7 @@
                 <w:noProof/>
                 <w:webHidden/>
               </w:rPr>
-              <w:instrText xml:space="preserve"> PAGEREF _Toc126316518 \h </w:instrText>
+              <w:instrText xml:space="preserve"> PAGEREF _Toc126317506 \h </w:instrText>
             </w:r>
             <w:r>
               <w:rPr>
@@ -886,7 +931,7 @@
               <w:lang w:eastAsia="pt-BR"/>
             </w:rPr>
           </w:pPr>
-          <w:hyperlink w:anchor="_Toc126316519" w:history="1">
+          <w:hyperlink w:anchor="_Toc126317507" w:history="1">
             <w:r>
               <w:rPr>
                 <w:rStyle w:val="Hyperlink"/>
@@ -913,7 +958,7 @@
                 <w:noProof/>
                 <w:webHidden/>
               </w:rPr>
-              <w:instrText xml:space="preserve"> PAGEREF _Toc126316519 \h </w:instrText>
+              <w:instrText xml:space="preserve"> PAGEREF _Toc126317507 \h </w:instrText>
             </w:r>
             <w:r>
               <w:rPr>
@@ -958,7 +1003,7 @@
               <w:lang w:eastAsia="pt-BR"/>
             </w:rPr>
           </w:pPr>
-          <w:hyperlink w:anchor="_Toc126316520" w:history="1">
+          <w:hyperlink w:anchor="_Toc126317508" w:history="1">
             <w:r>
               <w:rPr>
                 <w:rStyle w:val="Hyperlink"/>
@@ -985,7 +1030,7 @@
                 <w:noProof/>
                 <w:webHidden/>
               </w:rPr>
-              <w:instrText xml:space="preserve"> PAGEREF _Toc126316520 \h </w:instrText>
+              <w:instrText xml:space="preserve"> PAGEREF _Toc126317508 \h </w:instrText>
             </w:r>
             <w:r>
               <w:rPr>
@@ -1030,13 +1075,13 @@
               <w:lang w:eastAsia="pt-BR"/>
             </w:rPr>
           </w:pPr>
-          <w:hyperlink w:anchor="_Toc126316521" w:history="1">
+          <w:hyperlink w:anchor="_Toc126317509" w:history="1">
             <w:r>
               <w:rPr>
                 <w:rStyle w:val="Hyperlink"/>
                 <w:noProof/>
               </w:rPr>
-              <w:t>Operadores Relacionais</w:t>
+              <w:t>Operadores relacionais</w:t>
             </w:r>
             <w:r>
               <w:rPr>
@@ -1057,7 +1102,7 @@
                 <w:noProof/>
                 <w:webHidden/>
               </w:rPr>
-              <w:instrText xml:space="preserve"> PAGEREF _Toc126316521 \h </w:instrText>
+              <w:instrText xml:space="preserve"> PAGEREF _Toc126317509 \h </w:instrText>
             </w:r>
             <w:r>
               <w:rPr>
@@ -1102,7 +1147,7 @@
               <w:lang w:eastAsia="pt-BR"/>
             </w:rPr>
           </w:pPr>
-          <w:hyperlink w:anchor="_Toc126316522" w:history="1">
+          <w:hyperlink w:anchor="_Toc126317510" w:history="1">
             <w:r>
               <w:rPr>
                 <w:rStyle w:val="Hyperlink"/>
@@ -1129,7 +1174,7 @@
                 <w:noProof/>
                 <w:webHidden/>
               </w:rPr>
-              <w:instrText xml:space="preserve"> PAGEREF _Toc126316522 \h </w:instrText>
+              <w:instrText xml:space="preserve"> PAGEREF _Toc126317510 \h </w:instrText>
             </w:r>
             <w:r>
               <w:rPr>
@@ -1174,7 +1219,7 @@
               <w:lang w:eastAsia="pt-BR"/>
             </w:rPr>
           </w:pPr>
-          <w:hyperlink w:anchor="_Toc126316523" w:history="1">
+          <w:hyperlink w:anchor="_Toc126317511" w:history="1">
             <w:r>
               <w:rPr>
                 <w:rStyle w:val="Hyperlink"/>
@@ -1201,7 +1246,7 @@
                 <w:noProof/>
                 <w:webHidden/>
               </w:rPr>
-              <w:instrText xml:space="preserve"> PAGEREF _Toc126316523 \h </w:instrText>
+              <w:instrText xml:space="preserve"> PAGEREF _Toc126317511 \h </w:instrText>
             </w:r>
             <w:r>
               <w:rPr>
@@ -1246,7 +1291,7 @@
               <w:lang w:eastAsia="pt-BR"/>
             </w:rPr>
           </w:pPr>
-          <w:hyperlink w:anchor="_Toc126316524" w:history="1">
+          <w:hyperlink w:anchor="_Toc126317512" w:history="1">
             <w:r>
               <w:rPr>
                 <w:rStyle w:val="Hyperlink"/>
@@ -1273,7 +1318,7 @@
                 <w:noProof/>
                 <w:webHidden/>
               </w:rPr>
-              <w:instrText xml:space="preserve"> PAGEREF _Toc126316524 \h </w:instrText>
+              <w:instrText xml:space="preserve"> PAGEREF _Toc126317512 \h </w:instrText>
             </w:r>
             <w:r>
               <w:rPr>
@@ -1318,7 +1363,7 @@
               <w:lang w:eastAsia="pt-BR"/>
             </w:rPr>
           </w:pPr>
-          <w:hyperlink w:anchor="_Toc126316525" w:history="1">
+          <w:hyperlink w:anchor="_Toc126317513" w:history="1">
             <w:r>
               <w:rPr>
                 <w:rStyle w:val="Hyperlink"/>
@@ -1345,7 +1390,7 @@
                 <w:noProof/>
                 <w:webHidden/>
               </w:rPr>
-              <w:instrText xml:space="preserve"> PAGEREF _Toc126316525 \h </w:instrText>
+              <w:instrText xml:space="preserve"> PAGEREF _Toc126317513 \h </w:instrText>
             </w:r>
             <w:r>
               <w:rPr>
@@ -1390,7 +1435,7 @@
               <w:lang w:eastAsia="pt-BR"/>
             </w:rPr>
           </w:pPr>
-          <w:hyperlink w:anchor="_Toc126316526" w:history="1">
+          <w:hyperlink w:anchor="_Toc126317514" w:history="1">
             <w:r>
               <w:rPr>
                 <w:rStyle w:val="Hyperlink"/>
@@ -1417,7 +1462,7 @@
                 <w:noProof/>
                 <w:webHidden/>
               </w:rPr>
-              <w:instrText xml:space="preserve"> PAGEREF _Toc126316526 \h </w:instrText>
+              <w:instrText xml:space="preserve"> PAGEREF _Toc126317514 \h </w:instrText>
             </w:r>
             <w:r>
               <w:rPr>
@@ -1462,7 +1507,7 @@
               <w:lang w:eastAsia="pt-BR"/>
             </w:rPr>
           </w:pPr>
-          <w:hyperlink w:anchor="_Toc126316527" w:history="1">
+          <w:hyperlink w:anchor="_Toc126317515" w:history="1">
             <w:r>
               <w:rPr>
                 <w:rStyle w:val="Hyperlink"/>
@@ -1489,7 +1534,7 @@
                 <w:noProof/>
                 <w:webHidden/>
               </w:rPr>
-              <w:instrText xml:space="preserve"> PAGEREF _Toc126316527 \h </w:instrText>
+              <w:instrText xml:space="preserve"> PAGEREF _Toc126317515 \h </w:instrText>
             </w:r>
             <w:r>
               <w:rPr>
@@ -1534,7 +1579,7 @@
               <w:lang w:eastAsia="pt-BR"/>
             </w:rPr>
           </w:pPr>
-          <w:hyperlink w:anchor="_Toc126316528" w:history="1">
+          <w:hyperlink w:anchor="_Toc126317516" w:history="1">
             <w:r>
               <w:rPr>
                 <w:rStyle w:val="Hyperlink"/>
@@ -1561,7 +1606,7 @@
                 <w:noProof/>
                 <w:webHidden/>
               </w:rPr>
-              <w:instrText xml:space="preserve"> PAGEREF _Toc126316528 \h </w:instrText>
+              <w:instrText xml:space="preserve"> PAGEREF _Toc126317516 \h </w:instrText>
             </w:r>
             <w:r>
               <w:rPr>
@@ -1606,7 +1651,7 @@
               <w:lang w:eastAsia="pt-BR"/>
             </w:rPr>
           </w:pPr>
-          <w:hyperlink w:anchor="_Toc126316529" w:history="1">
+          <w:hyperlink w:anchor="_Toc126317517" w:history="1">
             <w:r>
               <w:rPr>
                 <w:rStyle w:val="Hyperlink"/>
@@ -1633,7 +1678,7 @@
                 <w:noProof/>
                 <w:webHidden/>
               </w:rPr>
-              <w:instrText xml:space="preserve"> PAGEREF _Toc126316529 \h </w:instrText>
+              <w:instrText xml:space="preserve"> PAGEREF _Toc126317517 \h </w:instrText>
             </w:r>
             <w:r>
               <w:rPr>
@@ -1678,7 +1723,7 @@
               <w:lang w:eastAsia="pt-BR"/>
             </w:rPr>
           </w:pPr>
-          <w:hyperlink w:anchor="_Toc126316530" w:history="1">
+          <w:hyperlink w:anchor="_Toc126317518" w:history="1">
             <w:r>
               <w:rPr>
                 <w:rStyle w:val="Hyperlink"/>
@@ -1705,7 +1750,7 @@
                 <w:noProof/>
                 <w:webHidden/>
               </w:rPr>
-              <w:instrText xml:space="preserve"> PAGEREF _Toc126316530 \h </w:instrText>
+              <w:instrText xml:space="preserve"> PAGEREF _Toc126317518 \h </w:instrText>
             </w:r>
             <w:r>
               <w:rPr>
@@ -1750,7 +1795,7 @@
               <w:lang w:eastAsia="pt-BR"/>
             </w:rPr>
           </w:pPr>
-          <w:hyperlink w:anchor="_Toc126316531" w:history="1">
+          <w:hyperlink w:anchor="_Toc126317519" w:history="1">
             <w:r>
               <w:rPr>
                 <w:rStyle w:val="Hyperlink"/>
@@ -1777,7 +1822,7 @@
                 <w:noProof/>
                 <w:webHidden/>
               </w:rPr>
-              <w:instrText xml:space="preserve"> PAGEREF _Toc126316531 \h </w:instrText>
+              <w:instrText xml:space="preserve"> PAGEREF _Toc126317519 \h </w:instrText>
             </w:r>
             <w:r>
               <w:rPr>
@@ -1822,7 +1867,7 @@
               <w:lang w:eastAsia="pt-BR"/>
             </w:rPr>
           </w:pPr>
-          <w:hyperlink w:anchor="_Toc126316532" w:history="1">
+          <w:hyperlink w:anchor="_Toc126317520" w:history="1">
             <w:r>
               <w:rPr>
                 <w:rStyle w:val="Hyperlink"/>
@@ -1849,7 +1894,7 @@
                 <w:noProof/>
                 <w:webHidden/>
               </w:rPr>
-              <w:instrText xml:space="preserve"> PAGEREF _Toc126316532 \h </w:instrText>
+              <w:instrText xml:space="preserve"> PAGEREF _Toc126317520 \h </w:instrText>
             </w:r>
             <w:r>
               <w:rPr>
@@ -1894,7 +1939,7 @@
               <w:lang w:eastAsia="pt-BR"/>
             </w:rPr>
           </w:pPr>
-          <w:hyperlink w:anchor="_Toc126316533" w:history="1">
+          <w:hyperlink w:anchor="_Toc126317521" w:history="1">
             <w:r>
               <w:rPr>
                 <w:rStyle w:val="Hyperlink"/>
@@ -1921,7 +1966,7 @@
                 <w:noProof/>
                 <w:webHidden/>
               </w:rPr>
-              <w:instrText xml:space="preserve"> PAGEREF _Toc126316533 \h </w:instrText>
+              <w:instrText xml:space="preserve"> PAGEREF _Toc126317521 \h </w:instrText>
             </w:r>
             <w:r>
               <w:rPr>
@@ -1966,7 +2011,7 @@
               <w:lang w:eastAsia="pt-BR"/>
             </w:rPr>
           </w:pPr>
-          <w:hyperlink w:anchor="_Toc126316534" w:history="1">
+          <w:hyperlink w:anchor="_Toc126317522" w:history="1">
             <w:r>
               <w:rPr>
                 <w:rStyle w:val="Hyperlink"/>
@@ -1993,7 +2038,7 @@
                 <w:noProof/>
                 <w:webHidden/>
               </w:rPr>
-              <w:instrText xml:space="preserve"> PAGEREF _Toc126316534 \h </w:instrText>
+              <w:instrText xml:space="preserve"> PAGEREF _Toc126317522 \h </w:instrText>
             </w:r>
             <w:r>
               <w:rPr>
@@ -2038,7 +2083,7 @@
               <w:lang w:eastAsia="pt-BR"/>
             </w:rPr>
           </w:pPr>
-          <w:hyperlink w:anchor="_Toc126316535" w:history="1">
+          <w:hyperlink w:anchor="_Toc126317523" w:history="1">
             <w:r>
               <w:rPr>
                 <w:rStyle w:val="Hyperlink"/>
@@ -2065,7 +2110,7 @@
                 <w:noProof/>
                 <w:webHidden/>
               </w:rPr>
-              <w:instrText xml:space="preserve"> PAGEREF _Toc126316535 \h </w:instrText>
+              <w:instrText xml:space="preserve"> PAGEREF _Toc126317523 \h </w:instrText>
             </w:r>
             <w:r>
               <w:rPr>
@@ -2110,7 +2155,7 @@
               <w:lang w:eastAsia="pt-BR"/>
             </w:rPr>
           </w:pPr>
-          <w:hyperlink w:anchor="_Toc126316536" w:history="1">
+          <w:hyperlink w:anchor="_Toc126317524" w:history="1">
             <w:r>
               <w:rPr>
                 <w:rStyle w:val="Hyperlink"/>
@@ -2137,7 +2182,7 @@
                 <w:noProof/>
                 <w:webHidden/>
               </w:rPr>
-              <w:instrText xml:space="preserve"> PAGEREF _Toc126316536 \h </w:instrText>
+              <w:instrText xml:space="preserve"> PAGEREF _Toc126317524 \h </w:instrText>
             </w:r>
             <w:r>
               <w:rPr>
@@ -2182,7 +2227,7 @@
               <w:lang w:eastAsia="pt-BR"/>
             </w:rPr>
           </w:pPr>
-          <w:hyperlink w:anchor="_Toc126316537" w:history="1">
+          <w:hyperlink w:anchor="_Toc126317525" w:history="1">
             <w:r>
               <w:rPr>
                 <w:rStyle w:val="Hyperlink"/>
@@ -2209,7 +2254,7 @@
                 <w:noProof/>
                 <w:webHidden/>
               </w:rPr>
-              <w:instrText xml:space="preserve"> PAGEREF _Toc126316537 \h </w:instrText>
+              <w:instrText xml:space="preserve"> PAGEREF _Toc126317525 \h </w:instrText>
             </w:r>
             <w:r>
               <w:rPr>
@@ -2261,7 +2306,7 @@
       <w:pPr>
         <w:pStyle w:val="Ttulo1"/>
       </w:pPr>
-      <w:bookmarkStart w:id="1" w:name="_Toc126316514"/>
+      <w:bookmarkStart w:id="1" w:name="_Toc126317502"/>
       <w:r>
         <w:lastRenderedPageBreak/>
         <w:t>Sobre o curso</w:t>
@@ -2471,7 +2516,7 @@
       <w:pPr>
         <w:pStyle w:val="Ttulo1"/>
       </w:pPr>
-      <w:bookmarkStart w:id="2" w:name="_Toc126316515"/>
+      <w:bookmarkStart w:id="2" w:name="_Toc126317503"/>
       <w:r>
         <w:lastRenderedPageBreak/>
         <w:t>Fundamentação teórica</w:t>
@@ -2505,7 +2550,7 @@
       <w:pPr>
         <w:pStyle w:val="Ttulo2"/>
       </w:pPr>
-      <w:bookmarkStart w:id="3" w:name="_Toc126316516"/>
+      <w:bookmarkStart w:id="3" w:name="_Toc126317504"/>
       <w:r>
         <w:t>Variáveis</w:t>
       </w:r>
@@ -2600,7 +2645,7 @@
       <w:pPr>
         <w:pStyle w:val="Ttulo2"/>
       </w:pPr>
-      <w:bookmarkStart w:id="4" w:name="_Toc126316517"/>
+      <w:bookmarkStart w:id="4" w:name="_Toc126317505"/>
       <w:r>
         <w:t>Operadores de atribuição</w:t>
       </w:r>
@@ -2815,7 +2860,7 @@
       <w:pPr>
         <w:pStyle w:val="Ttulo2"/>
       </w:pPr>
-      <w:bookmarkStart w:id="5" w:name="_Toc126316518"/>
+      <w:bookmarkStart w:id="5" w:name="_Toc126317506"/>
       <w:r>
         <w:lastRenderedPageBreak/>
         <w:t>Instrução escrever</w:t>
@@ -2930,7 +2975,7 @@
       <w:pPr>
         <w:pStyle w:val="Ttulo2"/>
       </w:pPr>
-      <w:bookmarkStart w:id="6" w:name="_Toc126316519"/>
+      <w:bookmarkStart w:id="6" w:name="_Toc126317507"/>
       <w:r>
         <w:t>Instrução ler</w:t>
       </w:r>
@@ -3077,7 +3122,7 @@
       <w:pPr>
         <w:pStyle w:val="Ttulo2"/>
       </w:pPr>
-      <w:bookmarkStart w:id="7" w:name="_Toc126316520"/>
+      <w:bookmarkStart w:id="7" w:name="_Toc126317508"/>
       <w:r>
         <w:lastRenderedPageBreak/>
         <w:t xml:space="preserve">Operadores </w:t>
@@ -3252,9 +3297,12 @@
       <w:pPr>
         <w:pStyle w:val="Ttulo2"/>
       </w:pPr>
-      <w:bookmarkStart w:id="8" w:name="_Toc126316521"/>
-      <w:r>
-        <w:t>Operadores Relacionais</w:t>
+      <w:bookmarkStart w:id="8" w:name="_Toc126317509"/>
+      <w:r>
+        <w:t>Operadores r</w:t>
+      </w:r>
+      <w:r>
+        <w:t>elacionais</w:t>
       </w:r>
       <w:bookmarkEnd w:id="8"/>
     </w:p>
@@ -3461,7 +3509,7 @@
       <w:pPr>
         <w:pStyle w:val="Ttulo2"/>
       </w:pPr>
-      <w:bookmarkStart w:id="9" w:name="_Toc126316522"/>
+      <w:bookmarkStart w:id="9" w:name="_Toc126317510"/>
       <w:r>
         <w:t>Operadores lógicos</w:t>
       </w:r>
@@ -3654,7 +3702,7 @@
       <w:pPr>
         <w:pStyle w:val="Ttulo2"/>
       </w:pPr>
-      <w:bookmarkStart w:id="10" w:name="_Toc126316523"/>
+      <w:bookmarkStart w:id="10" w:name="_Toc126317511"/>
       <w:r>
         <w:t>Estrutura condicional</w:t>
       </w:r>
@@ -3771,7 +3819,7 @@
       <w:pPr>
         <w:pStyle w:val="Ttulo2"/>
       </w:pPr>
-      <w:bookmarkStart w:id="11" w:name="_Toc126316524"/>
+      <w:bookmarkStart w:id="11" w:name="_Toc126317512"/>
       <w:r>
         <w:t>Estrutura</w:t>
       </w:r>
@@ -3907,7 +3955,7 @@
       <w:pPr>
         <w:pStyle w:val="Ttulo2"/>
       </w:pPr>
-      <w:bookmarkStart w:id="12" w:name="_Toc126316525"/>
+      <w:bookmarkStart w:id="12" w:name="_Toc126317513"/>
       <w:r>
         <w:t>Estrutura de repetição - WHILE</w:t>
       </w:r>
@@ -4037,7 +4085,7 @@
       <w:pPr>
         <w:pStyle w:val="Ttulo2"/>
       </w:pPr>
-      <w:bookmarkStart w:id="13" w:name="_Toc126316526"/>
+      <w:bookmarkStart w:id="13" w:name="_Toc126317514"/>
       <w:r>
         <w:t>Estrutura de repetição – DO WHILE</w:t>
       </w:r>
@@ -4166,7 +4214,7 @@
       <w:pPr>
         <w:pStyle w:val="Ttulo2"/>
       </w:pPr>
-      <w:bookmarkStart w:id="14" w:name="_Toc126316527"/>
+      <w:bookmarkStart w:id="14" w:name="_Toc126317515"/>
       <w:r>
         <w:t xml:space="preserve">Estrutura de repetição – </w:t>
       </w:r>
@@ -4275,7 +4323,7 @@
       <w:pPr>
         <w:pStyle w:val="Ttulo2"/>
       </w:pPr>
-      <w:bookmarkStart w:id="15" w:name="_Toc126316528"/>
+      <w:bookmarkStart w:id="15" w:name="_Toc126317516"/>
       <w:r>
         <w:t>Função</w:t>
       </w:r>
@@ -4566,7 +4614,7 @@
       <w:pPr>
         <w:pStyle w:val="Ttulo2"/>
       </w:pPr>
-      <w:bookmarkStart w:id="16" w:name="_Toc126316529"/>
+      <w:bookmarkStart w:id="16" w:name="_Toc126317517"/>
       <w:r>
         <w:t>Vetores</w:t>
       </w:r>
@@ -4932,7 +4980,7 @@
       <w:pPr>
         <w:pStyle w:val="Ttulo1"/>
       </w:pPr>
-      <w:bookmarkStart w:id="17" w:name="_Toc126316530"/>
+      <w:bookmarkStart w:id="17" w:name="_Toc126317518"/>
       <w:r>
         <w:lastRenderedPageBreak/>
         <w:t>Exercícios de e</w:t>
@@ -5810,7 +5858,7 @@
         <w:pStyle w:val="Ttulo1"/>
         <w:jc w:val="both"/>
       </w:pPr>
-      <w:bookmarkStart w:id="18" w:name="_Toc126316531"/>
+      <w:bookmarkStart w:id="18" w:name="_Toc126317519"/>
       <w:r>
         <w:t>Exercícios de e</w:t>
       </w:r>
@@ -8002,7 +8050,7 @@
       <w:pPr>
         <w:pStyle w:val="Ttulo1"/>
       </w:pPr>
-      <w:bookmarkStart w:id="19" w:name="_Toc126316532"/>
+      <w:bookmarkStart w:id="19" w:name="_Toc126317520"/>
       <w:r>
         <w:lastRenderedPageBreak/>
         <w:t>Exercícios de e</w:t>
@@ -11472,7 +11520,7 @@
       <w:pPr>
         <w:pStyle w:val="Ttulo1"/>
       </w:pPr>
-      <w:bookmarkStart w:id="20" w:name="_Toc126316533"/>
+      <w:bookmarkStart w:id="20" w:name="_Toc126317521"/>
       <w:r>
         <w:lastRenderedPageBreak/>
         <w:t xml:space="preserve">Exercício </w:t>
@@ -11775,7 +11823,7 @@
       <w:pPr>
         <w:pStyle w:val="Ttulo1"/>
       </w:pPr>
-      <w:bookmarkStart w:id="21" w:name="_Toc126316534"/>
+      <w:bookmarkStart w:id="21" w:name="_Toc126317522"/>
       <w:proofErr w:type="spellStart"/>
       <w:r>
         <w:t>Exercicios</w:t>
@@ -12885,7 +12933,7 @@
       <w:pPr>
         <w:pStyle w:val="Ttulo1"/>
       </w:pPr>
-      <w:bookmarkStart w:id="22" w:name="_Toc126316535"/>
+      <w:bookmarkStart w:id="22" w:name="_Toc126317523"/>
       <w:r>
         <w:lastRenderedPageBreak/>
         <w:t xml:space="preserve">Exercícios </w:t>
@@ -15763,7 +15811,7 @@
       <w:pPr>
         <w:pStyle w:val="Ttulo1"/>
       </w:pPr>
-      <w:bookmarkStart w:id="23" w:name="_Toc126316536"/>
+      <w:bookmarkStart w:id="23" w:name="_Toc126317524"/>
       <w:r>
         <w:lastRenderedPageBreak/>
         <w:t xml:space="preserve">Exercícios com </w:t>
@@ -16563,7 +16611,7 @@
       <w:pPr>
         <w:pStyle w:val="Ttulo1"/>
       </w:pPr>
-      <w:bookmarkStart w:id="24" w:name="_Toc126316537"/>
+      <w:bookmarkStart w:id="24" w:name="_Toc126317525"/>
       <w:r>
         <w:t>Exercícios c</w:t>
       </w:r>
@@ -18176,6 +18224,7 @@
         <w:docPartUnique/>
       </w:docPartObj>
     </w:sdtPr>
+    <w:sdtEndPr/>
     <w:sdtContent>
       <w:p>
         <w:pPr>
@@ -18195,7 +18244,7 @@
           <w:rPr>
             <w:noProof/>
           </w:rPr>
-          <w:t>19</w:t>
+          <w:t>1</w:t>
         </w:r>
         <w:r>
           <w:fldChar w:fldCharType="end"/>
@@ -19981,7 +20030,7 @@
 </file>
 
 <file path=customXml/itemProps1.xml><?xml version="1.0" encoding="utf-8"?>
-<ds:datastoreItem xmlns:ds="http://schemas.openxmlformats.org/officeDocument/2006/customXml" ds:itemID="{E5A864B7-448C-4E9F-9370-422BF767CF29}">
+<ds:datastoreItem xmlns:ds="http://schemas.openxmlformats.org/officeDocument/2006/customXml" ds:itemID="{20424FB8-D32E-45BD-A15B-71BF6DFCFF93}">
   <ds:schemaRefs>
     <ds:schemaRef ds:uri="http://schemas.openxmlformats.org/officeDocument/2006/bibliography"/>
   </ds:schemaRefs>

</xml_diff>